<commit_message>
Added few more command for ref
</commit_message>
<xml_diff>
--- a/GIT-Clean.docx
+++ b/GIT-Clean.docx
@@ -5,23 +5,24 @@
     <w:p>
       <w:pPr>
         <w:pStyle w:val="ListParagraph"/>
-        <w:rPr>
-          <w:rFonts w:ascii="Bookman Old Style" w:hAnsi="Bookman Old Style"/>
+        <w:jc w:val="center"/>
+        <w:rPr>
+          <w:rFonts w:ascii="Bahnschrift" w:hAnsi="Bahnschrift"/>
           <w:b/>
           <w:bCs/>
-          <w:sz w:val="28"/>
-          <w:szCs w:val="28"/>
+          <w:sz w:val="36"/>
+          <w:szCs w:val="36"/>
           <w:u w:val="single"/>
           <w:lang w:val="en-US"/>
         </w:rPr>
       </w:pPr>
       <w:r>
         <w:rPr>
-          <w:rFonts w:ascii="Bookman Old Style" w:hAnsi="Bookman Old Style"/>
+          <w:rFonts w:ascii="Bahnschrift" w:hAnsi="Bahnschrift"/>
           <w:b/>
           <w:bCs/>
-          <w:sz w:val="28"/>
-          <w:szCs w:val="28"/>
+          <w:sz w:val="36"/>
+          <w:szCs w:val="36"/>
           <w:u w:val="single"/>
           <w:lang w:val="en-US"/>
         </w:rPr>
@@ -32,11 +33,11 @@
       <w:pPr>
         <w:pStyle w:val="ListParagraph"/>
         <w:rPr>
-          <w:rFonts w:ascii="Bookman Old Style" w:hAnsi="Bookman Old Style"/>
+          <w:rFonts w:ascii="Bahnschrift" w:hAnsi="Bahnschrift"/>
           <w:b/>
           <w:bCs/>
-          <w:sz w:val="28"/>
-          <w:szCs w:val="28"/>
+          <w:sz w:val="4"/>
+          <w:szCs w:val="4"/>
           <w:u w:val="single"/>
           <w:lang w:val="en-US"/>
         </w:rPr>
@@ -44,349 +45,619 @@
     </w:p>
     <w:p>
       <w:pPr>
-        <w:pStyle w:val="ListParagraph"/>
-        <w:rPr>
-          <w:rFonts w:ascii="Bookman Old Style" w:hAnsi="Bookman Old Style"/>
-          <w:sz w:val="28"/>
-          <w:szCs w:val="28"/>
-          <w:lang w:val="en-US"/>
-        </w:rPr>
-      </w:pPr>
-      <w:r>
-        <w:rPr>
-          <w:rFonts w:ascii="Bookman Old Style" w:hAnsi="Bookman Old Style"/>
-          <w:sz w:val="28"/>
-          <w:szCs w:val="28"/>
-          <w:lang w:val="en-US"/>
-        </w:rPr>
-        <w:t xml:space="preserve">The GIT clean command can be used for removing the untracked files </w:t>
-      </w:r>
-      <w:r>
-        <w:rPr>
-          <w:rFonts w:ascii="Bookman Old Style" w:hAnsi="Bookman Old Style"/>
-          <w:sz w:val="28"/>
-          <w:szCs w:val="28"/>
-          <w:lang w:val="en-US"/>
-        </w:rPr>
-        <w:t xml:space="preserve">from GIT </w:t>
-      </w:r>
-      <w:r>
-        <w:rPr>
-          <w:rFonts w:ascii="Bookman Old Style" w:hAnsi="Bookman Old Style"/>
-          <w:sz w:val="28"/>
-          <w:szCs w:val="28"/>
-          <w:lang w:val="en-US"/>
-        </w:rPr>
-        <w:t>as fallows</w:t>
-      </w:r>
+        <w:contextualSpacing/>
+        <w:rPr>
+          <w:rFonts w:ascii="Bahnschrift" w:hAnsi="Bahnschrift"/>
+          <w:sz w:val="24"/>
+          <w:szCs w:val="24"/>
+          <w:lang w:val="en-US"/>
+        </w:rPr>
+      </w:pPr>
+      <w:r>
+        <w:rPr>
+          <w:rFonts w:ascii="Bahnschrift" w:hAnsi="Bahnschrift"/>
+          <w:sz w:val="24"/>
+          <w:szCs w:val="24"/>
+          <w:lang w:val="en-US"/>
+        </w:rPr>
+        <w:t>The GIT clean command can be used for removing the untracked files from GIT as fallows</w:t>
+      </w:r>
+    </w:p>
+    <w:p>
+      <w:pPr>
+        <w:contextualSpacing/>
+        <w:rPr>
+          <w:rFonts w:ascii="Bahnschrift" w:hAnsi="Bahnschrift"/>
+          <w:sz w:val="24"/>
+          <w:szCs w:val="24"/>
+          <w:lang w:val="en-US"/>
+        </w:rPr>
+      </w:pPr>
+      <w:r>
+        <w:rPr>
+          <w:rFonts w:ascii="Bahnschrift" w:hAnsi="Bahnschrift"/>
+          <w:sz w:val="24"/>
+          <w:szCs w:val="24"/>
+          <w:lang w:val="en-US"/>
+        </w:rPr>
+        <w:t>Clean: This command helps us remove un-tracked filed from working copy</w:t>
+      </w:r>
+    </w:p>
+    <w:p>
+      <w:pPr>
+        <w:contextualSpacing/>
+        <w:rPr>
+          <w:rFonts w:ascii="Bahnschrift" w:hAnsi="Bahnschrift"/>
+          <w:sz w:val="24"/>
+          <w:szCs w:val="24"/>
+          <w:lang w:val="en-US"/>
+        </w:rPr>
+      </w:pPr>
+    </w:p>
+    <w:p>
+      <w:pPr>
+        <w:contextualSpacing/>
+        <w:rPr>
+          <w:rFonts w:ascii="Bahnschrift" w:hAnsi="Bahnschrift"/>
+          <w:sz w:val="24"/>
+          <w:szCs w:val="24"/>
+          <w:lang w:val="en-US"/>
+        </w:rPr>
+      </w:pPr>
+      <w:r>
+        <w:rPr>
+          <w:rFonts w:ascii="Bahnschrift" w:hAnsi="Bahnschrift"/>
+          <w:sz w:val="24"/>
+          <w:szCs w:val="24"/>
+          <w:lang w:val="en-US"/>
+        </w:rPr>
+        <w:t>$ mkdir dir1</w:t>
+      </w:r>
+    </w:p>
+    <w:p>
+      <w:pPr>
+        <w:contextualSpacing/>
+        <w:rPr>
+          <w:rFonts w:ascii="Bahnschrift" w:hAnsi="Bahnschrift"/>
+          <w:sz w:val="14"/>
+          <w:szCs w:val="14"/>
+          <w:lang w:val="en-US"/>
+        </w:rPr>
+      </w:pPr>
+    </w:p>
+    <w:p>
+      <w:pPr>
+        <w:contextualSpacing/>
+        <w:rPr>
+          <w:rFonts w:ascii="Bahnschrift" w:hAnsi="Bahnschrift"/>
+          <w:sz w:val="24"/>
+          <w:szCs w:val="24"/>
+          <w:lang w:val="en-US"/>
+        </w:rPr>
+      </w:pPr>
+      <w:r>
+        <w:rPr>
+          <w:rFonts w:ascii="Bahnschrift" w:hAnsi="Bahnschrift"/>
+          <w:sz w:val="24"/>
+          <w:szCs w:val="24"/>
+          <w:lang w:val="en-US"/>
+        </w:rPr>
+        <w:t>$ cd dir1</w:t>
+      </w:r>
+    </w:p>
+    <w:p>
+      <w:pPr>
+        <w:contextualSpacing/>
+        <w:rPr>
+          <w:rFonts w:ascii="Bahnschrift" w:hAnsi="Bahnschrift"/>
+          <w:sz w:val="24"/>
+          <w:szCs w:val="24"/>
+          <w:lang w:val="en-US"/>
+        </w:rPr>
+      </w:pPr>
+      <w:r>
+        <w:rPr>
+          <w:rFonts w:ascii="Bahnschrift" w:hAnsi="Bahnschrift"/>
+          <w:sz w:val="24"/>
+          <w:szCs w:val="24"/>
+          <w:lang w:val="en-US"/>
+        </w:rPr>
+        <w:t>$ touch file1</w:t>
+      </w:r>
+    </w:p>
+    <w:p>
+      <w:pPr>
+        <w:contextualSpacing/>
+        <w:rPr>
+          <w:rFonts w:ascii="Bahnschrift" w:hAnsi="Bahnschrift"/>
+          <w:sz w:val="24"/>
+          <w:szCs w:val="24"/>
+          <w:lang w:val="en-US"/>
+        </w:rPr>
+      </w:pPr>
+      <w:r>
+        <w:rPr>
+          <w:rFonts w:ascii="Bahnschrift" w:hAnsi="Bahnschrift"/>
+          <w:sz w:val="24"/>
+          <w:szCs w:val="24"/>
+          <w:lang w:val="en-US"/>
+        </w:rPr>
+        <w:t>$ vim file1.txt &lt;enter some text and save and exit&gt;</w:t>
+      </w:r>
+    </w:p>
+    <w:p>
+      <w:pPr>
+        <w:contextualSpacing/>
+        <w:rPr>
+          <w:rFonts w:ascii="Bahnschrift" w:hAnsi="Bahnschrift"/>
+          <w:sz w:val="14"/>
+          <w:szCs w:val="14"/>
+          <w:lang w:val="en-US"/>
+        </w:rPr>
+      </w:pPr>
+    </w:p>
+    <w:p>
+      <w:pPr>
+        <w:contextualSpacing/>
+        <w:rPr>
+          <w:rFonts w:ascii="Bahnschrift" w:hAnsi="Bahnschrift"/>
+          <w:sz w:val="24"/>
+          <w:szCs w:val="24"/>
+          <w:lang w:val="en-US"/>
+        </w:rPr>
+      </w:pPr>
+      <w:r>
+        <w:rPr>
+          <w:rFonts w:ascii="Bahnschrift" w:hAnsi="Bahnschrift"/>
+          <w:sz w:val="24"/>
+          <w:szCs w:val="24"/>
+          <w:lang w:val="en-US"/>
+        </w:rPr>
+        <w:t>$ cd ..</w:t>
+      </w:r>
+    </w:p>
+    <w:p>
+      <w:pPr>
+        <w:contextualSpacing/>
+        <w:rPr>
+          <w:rFonts w:ascii="Bahnschrift" w:hAnsi="Bahnschrift"/>
+          <w:sz w:val="10"/>
+          <w:szCs w:val="10"/>
+          <w:lang w:val="en-US"/>
+        </w:rPr>
+      </w:pPr>
+    </w:p>
+    <w:p>
+      <w:pPr>
+        <w:contextualSpacing/>
+        <w:rPr>
+          <w:rFonts w:ascii="Bahnschrift" w:hAnsi="Bahnschrift"/>
+          <w:sz w:val="24"/>
+          <w:szCs w:val="24"/>
+          <w:lang w:val="en-US"/>
+        </w:rPr>
+      </w:pPr>
+      <w:r>
+        <w:rPr>
+          <w:rFonts w:ascii="Bahnschrift" w:hAnsi="Bahnschrift"/>
+          <w:sz w:val="24"/>
+          <w:szCs w:val="24"/>
+          <w:lang w:val="en-US"/>
+        </w:rPr>
+        <w:t>$ touch file2.txt</w:t>
+      </w:r>
+    </w:p>
+    <w:p>
+      <w:pPr>
+        <w:contextualSpacing/>
+        <w:rPr>
+          <w:rFonts w:ascii="Bahnschrift" w:hAnsi="Bahnschrift"/>
+          <w:sz w:val="24"/>
+          <w:szCs w:val="24"/>
+          <w:lang w:val="en-US"/>
+        </w:rPr>
+      </w:pPr>
+      <w:r>
+        <w:rPr>
+          <w:rFonts w:ascii="Bahnschrift" w:hAnsi="Bahnschrift"/>
+          <w:sz w:val="24"/>
+          <w:szCs w:val="24"/>
+          <w:lang w:val="en-US"/>
+        </w:rPr>
+        <w:t>$ vim file2.txt &lt;enter some text and save and exit&gt;</w:t>
+      </w:r>
+    </w:p>
+    <w:p>
+      <w:pPr>
+        <w:contextualSpacing/>
+        <w:rPr>
+          <w:rFonts w:ascii="Bahnschrift" w:hAnsi="Bahnschrift"/>
+          <w:sz w:val="10"/>
+          <w:szCs w:val="10"/>
+          <w:lang w:val="en-US"/>
+        </w:rPr>
+      </w:pPr>
+    </w:p>
+    <w:p>
+      <w:pPr>
+        <w:contextualSpacing/>
+        <w:rPr>
+          <w:rFonts w:ascii="Bahnschrift" w:hAnsi="Bahnschrift"/>
+          <w:sz w:val="24"/>
+          <w:szCs w:val="24"/>
+          <w:lang w:val="en-US"/>
+        </w:rPr>
+      </w:pPr>
+      <w:r>
+        <w:rPr>
+          <w:rFonts w:ascii="Bahnschrift" w:hAnsi="Bahnschrift"/>
+          <w:sz w:val="24"/>
+          <w:szCs w:val="24"/>
+          <w:lang w:val="en-US"/>
+        </w:rPr>
+        <w:t>$ git status</w:t>
+      </w:r>
+    </w:p>
+    <w:p>
+      <w:pPr>
+        <w:contextualSpacing/>
+        <w:rPr>
+          <w:rFonts w:ascii="Bahnschrift" w:hAnsi="Bahnschrift"/>
+          <w:b/>
+          <w:bCs/>
+          <w:color w:val="FF0000"/>
+          <w:sz w:val="12"/>
+          <w:szCs w:val="12"/>
+          <w:lang w:val="en-US"/>
+        </w:rPr>
+      </w:pPr>
+    </w:p>
+    <w:p>
+      <w:pPr>
+        <w:contextualSpacing/>
+        <w:rPr>
+          <w:rFonts w:ascii="Bahnschrift" w:hAnsi="Bahnschrift"/>
+          <w:b/>
+          <w:bCs/>
+          <w:color w:val="FF0000"/>
+          <w:sz w:val="24"/>
+          <w:szCs w:val="24"/>
+          <w:lang w:val="en-US"/>
+        </w:rPr>
+      </w:pPr>
+      <w:r>
+        <w:rPr>
+          <w:rFonts w:ascii="Bahnschrift" w:hAnsi="Bahnschrift"/>
+          <w:b/>
+          <w:bCs/>
+          <w:color w:val="FF0000"/>
+          <w:sz w:val="24"/>
+          <w:szCs w:val="24"/>
+          <w:lang w:val="en-US"/>
+        </w:rPr>
+        <w:t>&lt;2</w:t>
+      </w:r>
+      <w:r>
+        <w:rPr>
+          <w:rFonts w:ascii="Bahnschrift" w:hAnsi="Bahnschrift"/>
+          <w:b/>
+          <w:bCs/>
+          <w:color w:val="FF0000"/>
+          <w:sz w:val="24"/>
+          <w:szCs w:val="24"/>
+          <w:lang w:val="en-US"/>
+        </w:rPr>
+        <w:t>-</w:t>
+      </w:r>
+      <w:r>
+        <w:rPr>
+          <w:rFonts w:ascii="Bahnschrift" w:hAnsi="Bahnschrift"/>
+          <w:b/>
+          <w:bCs/>
+          <w:color w:val="FF0000"/>
+          <w:sz w:val="24"/>
+          <w:szCs w:val="24"/>
+          <w:lang w:val="en-US"/>
+        </w:rPr>
+        <w:t xml:space="preserve"> untracked files&gt;</w:t>
+      </w:r>
+    </w:p>
+    <w:p>
+      <w:pPr>
+        <w:contextualSpacing/>
+        <w:rPr>
+          <w:rFonts w:ascii="Bahnschrift" w:hAnsi="Bahnschrift"/>
+          <w:sz w:val="14"/>
+          <w:szCs w:val="14"/>
+          <w:lang w:val="en-US"/>
+        </w:rPr>
+      </w:pPr>
+    </w:p>
+    <w:p>
+      <w:pPr>
+        <w:contextualSpacing/>
+        <w:rPr>
+          <w:rFonts w:ascii="Bahnschrift" w:hAnsi="Bahnschrift"/>
+          <w:sz w:val="24"/>
+          <w:szCs w:val="24"/>
+          <w:lang w:val="en-US"/>
+        </w:rPr>
+      </w:pPr>
+      <w:r>
+        <w:rPr>
+          <w:rFonts w:ascii="Bahnschrift" w:hAnsi="Bahnschrift"/>
+          <w:sz w:val="24"/>
+          <w:szCs w:val="24"/>
+          <w:lang w:val="en-US"/>
+        </w:rPr>
+        <w:t>We can remove un-tracked file using below command</w:t>
+      </w:r>
+    </w:p>
+    <w:p>
+      <w:pPr>
+        <w:contextualSpacing/>
+        <w:rPr>
+          <w:rFonts w:ascii="Bahnschrift" w:hAnsi="Bahnschrift"/>
+          <w:b/>
+          <w:bCs/>
+          <w:sz w:val="24"/>
+          <w:szCs w:val="24"/>
+          <w:lang w:val="en-US"/>
+        </w:rPr>
+      </w:pPr>
+    </w:p>
+    <w:p>
+      <w:pPr>
+        <w:contextualSpacing/>
+        <w:rPr>
+          <w:rFonts w:ascii="Bahnschrift" w:hAnsi="Bahnschrift"/>
+          <w:sz w:val="24"/>
+          <w:szCs w:val="24"/>
+          <w:lang w:val="en-US"/>
+        </w:rPr>
+      </w:pPr>
+      <w:r>
+        <w:rPr>
+          <w:rFonts w:ascii="Bahnschrift" w:hAnsi="Bahnschrift"/>
+          <w:b/>
+          <w:bCs/>
+          <w:sz w:val="24"/>
+          <w:szCs w:val="24"/>
+          <w:lang w:val="en-US"/>
+        </w:rPr>
+        <w:t>$ git clean -f</w:t>
+      </w:r>
+      <w:r>
+        <w:rPr>
+          <w:rFonts w:ascii="Bahnschrift" w:hAnsi="Bahnschrift"/>
+          <w:sz w:val="24"/>
+          <w:szCs w:val="24"/>
+          <w:lang w:val="en-US"/>
+        </w:rPr>
+        <w:t xml:space="preserve">  </w:t>
+      </w:r>
+      <w:r>
+        <w:rPr>
+          <w:rFonts w:ascii="Bahnschrift" w:hAnsi="Bahnschrift"/>
+          <w:sz w:val="24"/>
+          <w:szCs w:val="24"/>
+          <w:lang w:val="en-US"/>
+        </w:rPr>
+        <w:tab/>
+        <w:t xml:space="preserve">&lt;only files will be </w:t>
+      </w:r>
+      <w:r>
+        <w:rPr>
+          <w:rFonts w:ascii="Bahnschrift" w:hAnsi="Bahnschrift"/>
+          <w:sz w:val="24"/>
+          <w:szCs w:val="24"/>
+          <w:lang w:val="en-US"/>
+        </w:rPr>
+        <w:t>removed</w:t>
+      </w:r>
+      <w:r>
+        <w:rPr>
+          <w:rFonts w:ascii="Bahnschrift" w:hAnsi="Bahnschrift"/>
+          <w:sz w:val="24"/>
+          <w:szCs w:val="24"/>
+          <w:lang w:val="en-US"/>
+        </w:rPr>
+        <w:t xml:space="preserve"> from working copy&gt;</w:t>
+      </w:r>
+      <w:r>
+        <w:rPr>
+          <w:rFonts w:ascii="Bahnschrift" w:hAnsi="Bahnschrift"/>
+          <w:sz w:val="24"/>
+          <w:szCs w:val="24"/>
+          <w:lang w:val="en-US"/>
+        </w:rPr>
+        <w:t xml:space="preserve"> </w:t>
+      </w:r>
+    </w:p>
+    <w:p>
+      <w:pPr>
+        <w:contextualSpacing/>
+        <w:rPr>
+          <w:rFonts w:ascii="Bahnschrift" w:hAnsi="Bahnschrift"/>
+          <w:sz w:val="24"/>
+          <w:szCs w:val="24"/>
+          <w:lang w:val="en-US"/>
+        </w:rPr>
+      </w:pPr>
+      <w:r>
+        <w:rPr>
+          <w:rFonts w:ascii="Bahnschrift" w:hAnsi="Bahnschrift"/>
+          <w:b/>
+          <w:bCs/>
+          <w:sz w:val="24"/>
+          <w:szCs w:val="24"/>
+          <w:lang w:val="en-US"/>
+        </w:rPr>
+        <w:t>$ git clean -f -d</w:t>
+      </w:r>
+      <w:r>
+        <w:rPr>
+          <w:rFonts w:ascii="Bahnschrift" w:hAnsi="Bahnschrift"/>
+          <w:sz w:val="24"/>
+          <w:szCs w:val="24"/>
+          <w:lang w:val="en-US"/>
+        </w:rPr>
+        <w:t xml:space="preserve">  </w:t>
+      </w:r>
+      <w:r>
+        <w:rPr>
+          <w:rFonts w:ascii="Bahnschrift" w:hAnsi="Bahnschrift"/>
+          <w:sz w:val="24"/>
+          <w:szCs w:val="24"/>
+          <w:lang w:val="en-US"/>
+        </w:rPr>
+        <w:tab/>
+        <w:t>&lt;if you want to remove directory and files &gt;</w:t>
+      </w:r>
+    </w:p>
+    <w:p>
+      <w:pPr>
+        <w:contextualSpacing/>
+        <w:rPr>
+          <w:rFonts w:ascii="Bahnschrift" w:hAnsi="Bahnschrift"/>
+          <w:sz w:val="24"/>
+          <w:szCs w:val="24"/>
+          <w:lang w:val="en-US"/>
+        </w:rPr>
+      </w:pPr>
+      <w:r>
+        <w:rPr>
+          <w:rFonts w:ascii="Bahnschrift" w:hAnsi="Bahnschrift"/>
+          <w:b/>
+          <w:bCs/>
+          <w:color w:val="FF0000"/>
+          <w:sz w:val="24"/>
+          <w:szCs w:val="24"/>
+          <w:lang w:val="en-US"/>
+        </w:rPr>
+        <w:t>$ git clean -</w:t>
+      </w:r>
+      <w:proofErr w:type="spellStart"/>
+      <w:r>
+        <w:rPr>
+          <w:rFonts w:ascii="Bahnschrift" w:hAnsi="Bahnschrift"/>
+          <w:b/>
+          <w:bCs/>
+          <w:color w:val="FF0000"/>
+          <w:sz w:val="24"/>
+          <w:szCs w:val="24"/>
+          <w:lang w:val="en-US"/>
+        </w:rPr>
+        <w:t>xdf</w:t>
+      </w:r>
+      <w:proofErr w:type="spellEnd"/>
+      <w:r>
+        <w:rPr>
+          <w:rFonts w:ascii="Bahnschrift" w:hAnsi="Bahnschrift"/>
+          <w:color w:val="FF0000"/>
+          <w:sz w:val="24"/>
+          <w:szCs w:val="24"/>
+          <w:lang w:val="en-US"/>
+        </w:rPr>
+        <w:t xml:space="preserve">        </w:t>
+      </w:r>
+      <w:r>
+        <w:rPr>
+          <w:rFonts w:ascii="Bahnschrift" w:hAnsi="Bahnschrift"/>
+          <w:sz w:val="24"/>
+          <w:szCs w:val="24"/>
+          <w:lang w:val="en-US"/>
+        </w:rPr>
+        <w:t>&lt;remove everything from working copy&gt;</w:t>
+      </w:r>
+    </w:p>
+    <w:p>
+      <w:pPr>
+        <w:contextualSpacing/>
+        <w:rPr>
+          <w:rFonts w:ascii="Bahnschrift" w:hAnsi="Bahnschrift"/>
+          <w:sz w:val="24"/>
+          <w:szCs w:val="24"/>
+          <w:lang w:val="en-US"/>
+        </w:rPr>
+      </w:pPr>
+    </w:p>
+    <w:p>
+      <w:pPr>
+        <w:contextualSpacing/>
+        <w:rPr>
+          <w:rFonts w:ascii="Bahnschrift" w:hAnsi="Bahnschrift"/>
+          <w:sz w:val="24"/>
+          <w:szCs w:val="24"/>
+          <w:lang w:val="en-US"/>
+        </w:rPr>
+      </w:pPr>
     </w:p>
     <w:p>
       <w:pPr>
         <w:pStyle w:val="ListParagraph"/>
         <w:ind w:left="1800"/>
         <w:rPr>
-          <w:rFonts w:ascii="Bookman Old Style" w:hAnsi="Bookman Old Style"/>
-          <w:sz w:val="18"/>
-          <w:szCs w:val="18"/>
-          <w:lang w:val="en-US"/>
-        </w:rPr>
-      </w:pPr>
-    </w:p>
-    <w:p>
-      <w:pPr>
-        <w:pStyle w:val="ListParagraph"/>
-        <w:numPr>
-          <w:ilvl w:val="0"/>
-          <w:numId w:val="1"/>
-        </w:numPr>
-        <w:rPr>
-          <w:rFonts w:ascii="Bookman Old Style" w:hAnsi="Bookman Old Style"/>
-          <w:sz w:val="28"/>
-          <w:szCs w:val="28"/>
-          <w:lang w:val="en-US"/>
-        </w:rPr>
-      </w:pPr>
-      <w:r>
-        <w:rPr>
-          <w:rFonts w:ascii="Bookman Old Style" w:hAnsi="Bookman Old Style"/>
-          <w:sz w:val="28"/>
-          <w:szCs w:val="28"/>
-          <w:lang w:val="en-US"/>
-        </w:rPr>
-        <w:t>Forcefully deleting untracked files</w:t>
-      </w:r>
-    </w:p>
-    <w:p>
-      <w:pPr>
-        <w:pStyle w:val="ListParagraph"/>
-        <w:ind w:left="1800"/>
-        <w:rPr>
-          <w:rFonts w:ascii="Bookman Old Style" w:hAnsi="Bookman Old Style"/>
-          <w:sz w:val="28"/>
-          <w:szCs w:val="28"/>
-          <w:lang w:val="en-US"/>
-        </w:rPr>
-      </w:pPr>
-      <w:r>
-        <w:rPr>
-          <w:rFonts w:ascii="Bookman Old Style" w:hAnsi="Bookman Old Style"/>
-          <w:sz w:val="28"/>
-          <w:szCs w:val="28"/>
-          <w:lang w:val="en-US"/>
-        </w:rPr>
-        <w:tab/>
-        <w:t>$git clean -f</w:t>
-      </w:r>
-    </w:p>
-    <w:p>
-      <w:pPr>
-        <w:pStyle w:val="ListParagraph"/>
-        <w:numPr>
-          <w:ilvl w:val="0"/>
-          <w:numId w:val="1"/>
-        </w:numPr>
-        <w:rPr>
-          <w:rFonts w:ascii="Bookman Old Style" w:hAnsi="Bookman Old Style"/>
-          <w:sz w:val="28"/>
-          <w:szCs w:val="28"/>
-          <w:lang w:val="en-US"/>
-        </w:rPr>
-      </w:pPr>
-      <w:r>
-        <w:rPr>
-          <w:rFonts w:ascii="Bookman Old Style" w:hAnsi="Bookman Old Style"/>
-          <w:sz w:val="28"/>
-          <w:szCs w:val="28"/>
-          <w:lang w:val="en-US"/>
-        </w:rPr>
-        <w:t xml:space="preserve">For interactively deleting </w:t>
-      </w:r>
-      <w:r>
-        <w:rPr>
-          <w:rFonts w:ascii="Bookman Old Style" w:hAnsi="Bookman Old Style"/>
-          <w:sz w:val="28"/>
-          <w:szCs w:val="28"/>
-          <w:lang w:val="en-US"/>
-        </w:rPr>
-        <w:t>files</w:t>
-      </w:r>
-      <w:r>
-        <w:rPr>
-          <w:rFonts w:ascii="Bookman Old Style" w:hAnsi="Bookman Old Style"/>
-          <w:sz w:val="28"/>
-          <w:szCs w:val="28"/>
-          <w:lang w:val="en-US"/>
-        </w:rPr>
-        <w:t>,</w:t>
-      </w:r>
-      <w:r>
-        <w:rPr>
-          <w:rFonts w:ascii="Bookman Old Style" w:hAnsi="Bookman Old Style"/>
-          <w:sz w:val="28"/>
-          <w:szCs w:val="28"/>
-          <w:lang w:val="en-US"/>
-        </w:rPr>
-        <w:t xml:space="preserve"> </w:t>
-      </w:r>
-      <w:r>
-        <w:rPr>
-          <w:rFonts w:ascii="Bookman Old Style" w:hAnsi="Bookman Old Style"/>
-          <w:sz w:val="28"/>
-          <w:szCs w:val="28"/>
-          <w:lang w:val="en-US"/>
-        </w:rPr>
-        <w:t>use -</w:t>
-      </w:r>
-      <w:proofErr w:type="spellStart"/>
-      <w:r>
-        <w:rPr>
-          <w:rFonts w:ascii="Bookman Old Style" w:hAnsi="Bookman Old Style"/>
-          <w:sz w:val="28"/>
-          <w:szCs w:val="28"/>
-          <w:lang w:val="en-US"/>
-        </w:rPr>
-        <w:t>i</w:t>
-      </w:r>
-      <w:proofErr w:type="spellEnd"/>
-      <w:r>
-        <w:rPr>
-          <w:rFonts w:ascii="Bookman Old Style" w:hAnsi="Bookman Old Style"/>
-          <w:sz w:val="28"/>
-          <w:szCs w:val="28"/>
-          <w:lang w:val="en-US"/>
-        </w:rPr>
-        <w:t xml:space="preserve"> option</w:t>
-      </w:r>
-    </w:p>
-    <w:p>
-      <w:pPr>
-        <w:pStyle w:val="ListParagraph"/>
-        <w:ind w:left="1800"/>
-        <w:rPr>
-          <w:rFonts w:ascii="Bookman Old Style" w:hAnsi="Bookman Old Style"/>
-          <w:sz w:val="28"/>
-          <w:szCs w:val="28"/>
-          <w:lang w:val="en-US"/>
-        </w:rPr>
-      </w:pPr>
-      <w:r>
-        <w:rPr>
-          <w:rFonts w:ascii="Bookman Old Style" w:hAnsi="Bookman Old Style"/>
-          <w:sz w:val="28"/>
-          <w:szCs w:val="28"/>
-          <w:lang w:val="en-US"/>
-        </w:rPr>
-        <w:tab/>
-        <w:t>$git clean -</w:t>
-      </w:r>
-      <w:proofErr w:type="spellStart"/>
-      <w:r>
-        <w:rPr>
-          <w:rFonts w:ascii="Bookman Old Style" w:hAnsi="Bookman Old Style"/>
-          <w:sz w:val="28"/>
-          <w:szCs w:val="28"/>
-          <w:lang w:val="en-US"/>
-        </w:rPr>
-        <w:t>i</w:t>
-      </w:r>
-      <w:proofErr w:type="spellEnd"/>
-    </w:p>
-    <w:p>
-      <w:pPr>
-        <w:pStyle w:val="ListParagraph"/>
-        <w:ind w:left="1800"/>
-        <w:rPr>
-          <w:rFonts w:ascii="Bookman Old Style" w:hAnsi="Bookman Old Style"/>
-          <w:sz w:val="28"/>
-          <w:szCs w:val="28"/>
-          <w:lang w:val="en-US"/>
-        </w:rPr>
-      </w:pPr>
-      <w:r>
-        <w:rPr>
-          <w:rFonts w:ascii="Bookman Old Style" w:hAnsi="Bookman Old Style"/>
-          <w:sz w:val="28"/>
-          <w:szCs w:val="28"/>
-          <w:lang w:val="en-US"/>
-        </w:rPr>
-        <w:tab/>
-        <w:t>Command will display the file that will be removed and gives option to choose</w:t>
-      </w:r>
-    </w:p>
-    <w:p>
-      <w:pPr>
-        <w:pStyle w:val="ListParagraph"/>
-        <w:numPr>
-          <w:ilvl w:val="0"/>
-          <w:numId w:val="1"/>
-        </w:numPr>
-        <w:rPr>
-          <w:rFonts w:ascii="Bookman Old Style" w:hAnsi="Bookman Old Style"/>
-          <w:sz w:val="28"/>
-          <w:szCs w:val="28"/>
-          <w:lang w:val="en-US"/>
-        </w:rPr>
-      </w:pPr>
-      <w:r>
-        <w:rPr>
-          <w:rFonts w:ascii="Bookman Old Style" w:hAnsi="Bookman Old Style"/>
-          <w:sz w:val="28"/>
-          <w:szCs w:val="28"/>
-          <w:lang w:val="en-US"/>
-        </w:rPr>
-        <w:t xml:space="preserve">For removing a directory </w:t>
-      </w:r>
+          <w:rFonts w:ascii="Bahnschrift" w:hAnsi="Bahnschrift"/>
+          <w:sz w:val="2"/>
+          <w:szCs w:val="2"/>
+          <w:lang w:val="en-US"/>
+        </w:rPr>
+      </w:pPr>
+    </w:p>
+    <w:p>
+      <w:pPr>
+        <w:contextualSpacing/>
+        <w:rPr>
+          <w:rFonts w:ascii="Bahnschrift" w:hAnsi="Bahnschrift"/>
+          <w:sz w:val="24"/>
+          <w:szCs w:val="24"/>
+          <w:lang w:val="en-US"/>
+        </w:rPr>
+      </w:pPr>
+    </w:p>
+    <w:p>
+      <w:pPr>
+        <w:contextualSpacing/>
+        <w:rPr>
+          <w:rFonts w:ascii="Bahnschrift" w:hAnsi="Bahnschrift"/>
+          <w:sz w:val="24"/>
+          <w:szCs w:val="24"/>
+          <w:lang w:val="en-US"/>
+        </w:rPr>
+      </w:pPr>
     </w:p>
     <w:p>
       <w:pPr>
         <w:pStyle w:val="ListParagraph"/>
         <w:ind w:left="2160"/>
         <w:rPr>
-          <w:rFonts w:ascii="Bookman Old Style" w:hAnsi="Bookman Old Style"/>
-          <w:sz w:val="28"/>
-          <w:szCs w:val="28"/>
-          <w:lang w:val="en-US"/>
-        </w:rPr>
-      </w:pPr>
-      <w:r>
-        <w:rPr>
-          <w:rFonts w:ascii="Bookman Old Style" w:hAnsi="Bookman Old Style"/>
-          <w:sz w:val="28"/>
-          <w:szCs w:val="28"/>
-          <w:lang w:val="en-US"/>
-        </w:rPr>
-        <w:t>$git clean -d -</w:t>
-      </w:r>
-      <w:proofErr w:type="spellStart"/>
-      <w:r>
-        <w:rPr>
-          <w:rFonts w:ascii="Bookman Old Style" w:hAnsi="Bookman Old Style"/>
-          <w:sz w:val="28"/>
-          <w:szCs w:val="28"/>
-          <w:lang w:val="en-US"/>
-        </w:rPr>
-        <w:t>i</w:t>
-      </w:r>
-      <w:proofErr w:type="spellEnd"/>
-    </w:p>
-    <w:p>
-      <w:pPr>
-        <w:pStyle w:val="ListParagraph"/>
-        <w:numPr>
-          <w:ilvl w:val="0"/>
-          <w:numId w:val="1"/>
-        </w:numPr>
-        <w:rPr>
-          <w:rFonts w:ascii="Bookman Old Style" w:hAnsi="Bookman Old Style"/>
-          <w:sz w:val="28"/>
-          <w:szCs w:val="28"/>
-          <w:lang w:val="en-US"/>
-        </w:rPr>
-      </w:pPr>
-      <w:r>
-        <w:rPr>
-          <w:rFonts w:ascii="Bookman Old Style" w:hAnsi="Bookman Old Style"/>
-          <w:sz w:val="28"/>
-          <w:szCs w:val="28"/>
-          <w:lang w:val="en-US"/>
-        </w:rPr>
-        <w:t>Forcefully</w:t>
-      </w:r>
-      <w:r>
-        <w:rPr>
-          <w:rFonts w:ascii="Bookman Old Style" w:hAnsi="Bookman Old Style"/>
-          <w:sz w:val="28"/>
-          <w:szCs w:val="28"/>
-          <w:lang w:val="en-US"/>
-        </w:rPr>
-        <w:t xml:space="preserve"> deleting directory</w:t>
-      </w:r>
-    </w:p>
-    <w:p>
-      <w:pPr>
-        <w:pStyle w:val="ListParagraph"/>
-        <w:ind w:left="2160"/>
-        <w:rPr>
-          <w:rFonts w:ascii="Bookman Old Style" w:hAnsi="Bookman Old Style"/>
-          <w:sz w:val="28"/>
-          <w:szCs w:val="28"/>
-          <w:lang w:val="en-US"/>
-        </w:rPr>
-      </w:pPr>
-      <w:r>
-        <w:rPr>
-          <w:rFonts w:ascii="Bookman Old Style" w:hAnsi="Bookman Old Style"/>
-          <w:sz w:val="28"/>
-          <w:szCs w:val="28"/>
-          <w:lang w:val="en-US"/>
-        </w:rPr>
-        <w:t>$git clean -d -f</w:t>
-      </w:r>
-    </w:p>
-    <w:p/>
+          <w:rFonts w:ascii="Bahnschrift" w:hAnsi="Bahnschrift"/>
+          <w:sz w:val="24"/>
+          <w:szCs w:val="24"/>
+          <w:lang w:val="en-US"/>
+        </w:rPr>
+      </w:pPr>
+    </w:p>
+    <w:p>
+      <w:pPr>
+        <w:contextualSpacing/>
+        <w:rPr>
+          <w:rFonts w:ascii="Bahnschrift" w:hAnsi="Bahnschrift"/>
+          <w:sz w:val="36"/>
+          <w:szCs w:val="36"/>
+        </w:rPr>
+      </w:pPr>
+    </w:p>
     <w:sectPr>
       <w:pgSz w:w="11906" w:h="16838"/>
       <w:pgMar w:top="1440" w:right="1440" w:bottom="1440" w:left="1440" w:header="708" w:footer="708" w:gutter="0"/>
+      <w:pgBorders w:offsetFrom="page">
+        <w:top w:val="thinThickSmallGap" w:sz="24" w:space="24" w:color="auto"/>
+        <w:left w:val="thinThickSmallGap" w:sz="24" w:space="24" w:color="auto"/>
+        <w:bottom w:val="thickThinSmallGap" w:sz="24" w:space="24" w:color="auto"/>
+        <w:right w:val="thickThinSmallGap" w:sz="24" w:space="24" w:color="auto"/>
+      </w:pgBorders>
       <w:cols w:space="708"/>
       <w:docGrid w:linePitch="360"/>
     </w:sectPr>
@@ -397,6 +668,119 @@
 <file path=word/numbering.xml><?xml version="1.0" encoding="utf-8"?>
 <w:numbering xmlns:wpc="http://schemas.microsoft.com/office/word/2010/wordprocessingCanvas" xmlns:cx="http://schemas.microsoft.com/office/drawing/2014/chartex" xmlns:cx1="http://schemas.microsoft.com/office/drawing/2015/9/8/chartex" xmlns:cx2="http://schemas.microsoft.com/office/drawing/2015/10/21/chartex" xmlns:cx3="http://schemas.microsoft.com/office/drawing/2016/5/9/chartex" xmlns:cx4="http://schemas.microsoft.com/office/drawing/2016/5/10/chartex" xmlns:cx5="http://schemas.microsoft.com/office/drawing/2016/5/11/chartex" xmlns:cx6="http://schemas.microsoft.com/office/drawing/2016/5/12/chartex" xmlns:cx7="http://schemas.microsoft.com/office/drawing/2016/5/13/chartex" xmlns:cx8="http://schemas.microsoft.com/office/drawing/2016/5/14/chartex" xmlns:mc="http://schemas.openxmlformats.org/markup-compatibility/2006" xmlns:aink="http://schemas.microsoft.com/office/drawing/2016/ink" xmlns:am3d="http://schemas.microsoft.com/office/drawing/2017/model3d" xmlns:o="urn:schemas-microsoft-com:office:office" xmlns:r="http://schemas.openxmlformats.org/officeDocument/2006/relationships" xmlns:m="http://schemas.openxmlformats.org/officeDocument/2006/math" xmlns:v="urn:schemas-microsoft-com:vml" xmlns:wp14="http://schemas.microsoft.com/office/word/2010/wordprocessingDrawing" xmlns:wp="http://schemas.openxmlformats.org/drawingml/2006/wordprocessingDrawing" xmlns:w10="urn:schemas-microsoft-com:office:word" xmlns:w="http://schemas.openxmlformats.org/wordprocessingml/2006/main" xmlns:w14="http://schemas.microsoft.com/office/word/2010/wordml" xmlns:w15="http://schemas.microsoft.com/office/word/2012/wordml" xmlns:w16cex="http://schemas.microsoft.com/office/word/2018/wordml/cex" xmlns:w16cid="http://schemas.microsoft.com/office/word/2016/wordml/cid" xmlns:w16="http://schemas.microsoft.com/office/word/2018/wordml" xmlns:w16sdtdh="http://schemas.microsoft.com/office/word/2020/wordml/sdtdatahash" xmlns:w16se="http://schemas.microsoft.com/office/word/2015/wordml/symex" xmlns:wpg="http://schemas.microsoft.com/office/word/2010/wordprocessingGroup" xmlns:wpi="http://schemas.microsoft.com/office/word/2010/wordprocessingInk" xmlns:wne="http://schemas.microsoft.com/office/word/2006/wordml" xmlns:wps="http://schemas.microsoft.com/office/word/2010/wordprocessingShape" mc:Ignorable="w14 w15 w16se w16cid w16 w16cex w16sdtdh wp14">
   <w:abstractNum w:abstractNumId="0" w15:restartNumberingAfterBreak="0">
+    <w:nsid w:val="3E620023"/>
+    <w:multiLevelType w:val="hybridMultilevel"/>
+    <w:tmpl w:val="D10685F6"/>
+    <w:lvl w:ilvl="0" w:tplc="40090001">
+      <w:start w:val="1"/>
+      <w:numFmt w:val="bullet"/>
+      <w:lvlText w:val=""/>
+      <w:lvlJc w:val="left"/>
+      <w:pPr>
+        <w:ind w:left="720" w:hanging="360"/>
+      </w:pPr>
+      <w:rPr>
+        <w:rFonts w:ascii="Symbol" w:hAnsi="Symbol" w:hint="default"/>
+      </w:rPr>
+    </w:lvl>
+    <w:lvl w:ilvl="1" w:tplc="40090003" w:tentative="1">
+      <w:start w:val="1"/>
+      <w:numFmt w:val="bullet"/>
+      <w:lvlText w:val="o"/>
+      <w:lvlJc w:val="left"/>
+      <w:pPr>
+        <w:ind w:left="1440" w:hanging="360"/>
+      </w:pPr>
+      <w:rPr>
+        <w:rFonts w:ascii="Courier New" w:hAnsi="Courier New" w:cs="Courier New" w:hint="default"/>
+      </w:rPr>
+    </w:lvl>
+    <w:lvl w:ilvl="2" w:tplc="40090005" w:tentative="1">
+      <w:start w:val="1"/>
+      <w:numFmt w:val="bullet"/>
+      <w:lvlText w:val=""/>
+      <w:lvlJc w:val="left"/>
+      <w:pPr>
+        <w:ind w:left="2160" w:hanging="360"/>
+      </w:pPr>
+      <w:rPr>
+        <w:rFonts w:ascii="Wingdings" w:hAnsi="Wingdings" w:hint="default"/>
+      </w:rPr>
+    </w:lvl>
+    <w:lvl w:ilvl="3" w:tplc="40090001">
+      <w:start w:val="1"/>
+      <w:numFmt w:val="bullet"/>
+      <w:lvlText w:val=""/>
+      <w:lvlJc w:val="left"/>
+      <w:pPr>
+        <w:ind w:left="2880" w:hanging="360"/>
+      </w:pPr>
+      <w:rPr>
+        <w:rFonts w:ascii="Symbol" w:hAnsi="Symbol" w:hint="default"/>
+      </w:rPr>
+    </w:lvl>
+    <w:lvl w:ilvl="4" w:tplc="40090003" w:tentative="1">
+      <w:start w:val="1"/>
+      <w:numFmt w:val="bullet"/>
+      <w:lvlText w:val="o"/>
+      <w:lvlJc w:val="left"/>
+      <w:pPr>
+        <w:ind w:left="3600" w:hanging="360"/>
+      </w:pPr>
+      <w:rPr>
+        <w:rFonts w:ascii="Courier New" w:hAnsi="Courier New" w:cs="Courier New" w:hint="default"/>
+      </w:rPr>
+    </w:lvl>
+    <w:lvl w:ilvl="5" w:tplc="40090005" w:tentative="1">
+      <w:start w:val="1"/>
+      <w:numFmt w:val="bullet"/>
+      <w:lvlText w:val=""/>
+      <w:lvlJc w:val="left"/>
+      <w:pPr>
+        <w:ind w:left="4320" w:hanging="360"/>
+      </w:pPr>
+      <w:rPr>
+        <w:rFonts w:ascii="Wingdings" w:hAnsi="Wingdings" w:hint="default"/>
+      </w:rPr>
+    </w:lvl>
+    <w:lvl w:ilvl="6" w:tplc="40090001" w:tentative="1">
+      <w:start w:val="1"/>
+      <w:numFmt w:val="bullet"/>
+      <w:lvlText w:val=""/>
+      <w:lvlJc w:val="left"/>
+      <w:pPr>
+        <w:ind w:left="5040" w:hanging="360"/>
+      </w:pPr>
+      <w:rPr>
+        <w:rFonts w:ascii="Symbol" w:hAnsi="Symbol" w:hint="default"/>
+      </w:rPr>
+    </w:lvl>
+    <w:lvl w:ilvl="7" w:tplc="40090003" w:tentative="1">
+      <w:start w:val="1"/>
+      <w:numFmt w:val="bullet"/>
+      <w:lvlText w:val="o"/>
+      <w:lvlJc w:val="left"/>
+      <w:pPr>
+        <w:ind w:left="5760" w:hanging="360"/>
+      </w:pPr>
+      <w:rPr>
+        <w:rFonts w:ascii="Courier New" w:hAnsi="Courier New" w:cs="Courier New" w:hint="default"/>
+      </w:rPr>
+    </w:lvl>
+    <w:lvl w:ilvl="8" w:tplc="40090005" w:tentative="1">
+      <w:start w:val="1"/>
+      <w:numFmt w:val="bullet"/>
+      <w:lvlText w:val=""/>
+      <w:lvlJc w:val="left"/>
+      <w:pPr>
+        <w:ind w:left="6480" w:hanging="360"/>
+      </w:pPr>
+      <w:rPr>
+        <w:rFonts w:ascii="Wingdings" w:hAnsi="Wingdings" w:hint="default"/>
+      </w:rPr>
+    </w:lvl>
+  </w:abstractNum>
+  <w:abstractNum w:abstractNumId="1" w15:restartNumberingAfterBreak="0">
     <w:nsid w:val="75D425EE"/>
     <w:multiLevelType w:val="hybridMultilevel"/>
     <w:tmpl w:val="30DCDF2C"/>
@@ -509,6 +893,9 @@
     </w:lvl>
   </w:abstractNum>
   <w:num w:numId="1">
+    <w:abstractNumId w:val="1"/>
+  </w:num>
+  <w:num w:numId="2">
     <w:abstractNumId w:val="0"/>
   </w:num>
 </w:numbering>

</xml_diff>